<commit_message>
Added another Photo, changed the Button size
</commit_message>
<xml_diff>
--- a/Documents/Pflichtenheft_1.3.docx
+++ b/Documents/Pflichtenheft_1.3.docx
@@ -585,33 +585,11 @@
                 <w:rFonts w:ascii="Calibri Light" w:hAnsi="Calibri Light"/>
               </w:rPr>
             </w:pPr>
-            <w:proofErr w:type="spellStart"/>
             <w:r>
               <w:rPr>
                 <w:rFonts w:ascii="Calibri Light" w:hAnsi="Calibri Light"/>
               </w:rPr>
-              <w:t>Use</w:t>
-            </w:r>
-            <w:proofErr w:type="spellEnd"/>
-            <w:r>
-              <w:rPr>
-                <w:rFonts w:ascii="Calibri Light" w:hAnsi="Calibri Light"/>
-              </w:rPr>
-              <w:t xml:space="preserve">-Case </w:t>
-            </w:r>
-            <w:proofErr w:type="spellStart"/>
-            <w:r>
-              <w:rPr>
-                <w:rFonts w:ascii="Calibri Light" w:hAnsi="Calibri Light"/>
-              </w:rPr>
-              <w:t>Diagram</w:t>
-            </w:r>
-            <w:proofErr w:type="spellEnd"/>
-            <w:r>
-              <w:rPr>
-                <w:rFonts w:ascii="Calibri Light" w:hAnsi="Calibri Light"/>
-              </w:rPr>
-              <w:t xml:space="preserve"> fehlt</w:t>
+              <w:t>Use-Case Diagram fehlt</w:t>
             </w:r>
           </w:p>
         </w:tc>
@@ -767,21 +745,7 @@
               <w:rPr>
                 <w:rFonts w:ascii="Calibri Light" w:hAnsi="Calibri Light"/>
               </w:rPr>
-              <w:t xml:space="preserve">Weitere Ziele hinzugefügt, Mehrsprachig, Skalierbar </w:t>
-            </w:r>
-            <w:proofErr w:type="spellStart"/>
-            <w:r>
-              <w:rPr>
-                <w:rFonts w:ascii="Calibri Light" w:hAnsi="Calibri Light"/>
-              </w:rPr>
-              <w:t>usw</w:t>
-            </w:r>
-            <w:proofErr w:type="spellEnd"/>
-            <w:r>
-              <w:rPr>
-                <w:rFonts w:ascii="Calibri Light" w:hAnsi="Calibri Light"/>
-              </w:rPr>
-              <w:t xml:space="preserve"> </w:t>
+              <w:t xml:space="preserve">Weitere Ziele hinzugefügt, Mehrsprachig, Skalierbar usw </w:t>
             </w:r>
           </w:p>
         </w:tc>
@@ -4006,19 +3970,8 @@
                 <w:bCs w:val="0"/>
                 <w:lang w:val="de"/>
               </w:rPr>
-              <w:t xml:space="preserve">Makey </w:t>
+              <w:t>Raspberry Pi</w:t>
             </w:r>
-            <w:proofErr w:type="spellStart"/>
-            <w:r>
-              <w:rPr>
-                <w:rFonts w:ascii="Calibri Light" w:eastAsia="Calibri Light" w:hAnsi="Calibri Light" w:cs="Calibri Light"/>
-                <w:b w:val="0"/>
-                <w:bCs w:val="0"/>
-                <w:lang w:val="de"/>
-              </w:rPr>
-              <w:t>Makey</w:t>
-            </w:r>
-            <w:proofErr w:type="spellEnd"/>
           </w:p>
           <w:p>
             <w:pPr>
@@ -4031,7 +3984,6 @@
                 <w:rFonts w:eastAsia="Tahoma" w:cs="Tahoma"/>
               </w:rPr>
             </w:pPr>
-            <w:proofErr w:type="spellStart"/>
             <w:r>
               <w:rPr>
                 <w:rFonts w:ascii="Calibri Light" w:eastAsia="Calibri Light" w:hAnsi="Calibri Light" w:cs="Calibri Light"/>
@@ -4039,18 +3991,10 @@
                 <w:bCs w:val="0"/>
                 <w:lang w:val="de"/>
               </w:rPr>
-              <w:t>Raspberry</w:t>
+              <w:t>Arduino</w:t>
             </w:r>
-            <w:proofErr w:type="spellEnd"/>
-            <w:r>
-              <w:rPr>
-                <w:rFonts w:ascii="Calibri Light" w:eastAsia="Calibri Light" w:hAnsi="Calibri Light" w:cs="Calibri Light"/>
-                <w:b w:val="0"/>
-                <w:bCs w:val="0"/>
-                <w:lang w:val="de"/>
-              </w:rPr>
-              <w:t xml:space="preserve"> Pi</w:t>
-            </w:r>
+            <w:bookmarkStart w:id="13" w:name="_GoBack"/>
+            <w:bookmarkEnd w:id="13"/>
           </w:p>
         </w:tc>
       </w:tr>
@@ -4063,20 +4007,12 @@
           <w:rFonts w:ascii="Calibri Light" w:hAnsi="Calibri Light"/>
         </w:rPr>
       </w:pPr>
-      <w:bookmarkStart w:id="13" w:name="_Toc439874811"/>
-      <w:proofErr w:type="spellStart"/>
+      <w:bookmarkStart w:id="14" w:name="_Toc439874811"/>
       <w:r>
         <w:rPr>
           <w:rFonts w:ascii="Calibri Light" w:hAnsi="Calibri Light"/>
         </w:rPr>
-        <w:t>Use</w:t>
-      </w:r>
-      <w:proofErr w:type="spellEnd"/>
-      <w:r>
-        <w:rPr>
-          <w:rFonts w:ascii="Calibri Light" w:hAnsi="Calibri Light"/>
-        </w:rPr>
-        <w:t>-Case-Diagram</w:t>
+        <w:t>Use-Case-Diagram</w:t>
       </w:r>
       <w:r>
         <w:rPr>
@@ -4084,7 +4020,7 @@
         </w:rPr>
         <w:t>m</w:t>
       </w:r>
-      <w:bookmarkEnd w:id="13"/>
+      <w:bookmarkEnd w:id="14"/>
     </w:p>
     <w:p>
       <w:r>
@@ -4223,8 +4159,6 @@
           <w:rFonts w:ascii="Calibri Light" w:hAnsi="Calibri Light"/>
         </w:rPr>
       </w:pPr>
-      <w:bookmarkStart w:id="14" w:name="_GoBack"/>
-      <w:bookmarkEnd w:id="14"/>
     </w:p>
     <w:sectPr>
       <w:headerReference w:type="even" r:id="rId12"/>
@@ -4361,20 +4295,33 @@
           <w:pPr>
             <w:pStyle w:val="Tabelle"/>
           </w:pPr>
-          <w:fldSimple w:instr=" FILENAME   \* MERGEFORMAT ">
-            <w:r>
-              <w:rPr>
-                <w:noProof/>
-              </w:rPr>
-              <w:t>Pflichtenheft_1.3</w:t>
-            </w:r>
-            <w:r>
-              <w:rPr>
-                <w:noProof/>
-              </w:rPr>
-              <w:t>.docx</w:t>
-            </w:r>
-          </w:fldSimple>
+          <w:r>
+            <w:fldChar w:fldCharType="begin"/>
+          </w:r>
+          <w:r>
+            <w:instrText xml:space="preserve"> FILENAME   \* MERGEFORMAT </w:instrText>
+          </w:r>
+          <w:r>
+            <w:fldChar w:fldCharType="separate"/>
+          </w:r>
+          <w:r>
+            <w:rPr>
+              <w:noProof/>
+            </w:rPr>
+            <w:t>Pflichtenheft_1.3</w:t>
+          </w:r>
+          <w:r>
+            <w:rPr>
+              <w:noProof/>
+            </w:rPr>
+            <w:t>.docx</w:t>
+          </w:r>
+          <w:r>
+            <w:rPr>
+              <w:noProof/>
+            </w:rPr>
+            <w:fldChar w:fldCharType="end"/>
+          </w:r>
         </w:p>
       </w:tc>
     </w:tr>
@@ -4400,14 +4347,27 @@
           <w:pPr>
             <w:pStyle w:val="Tabelle"/>
           </w:pPr>
-          <w:fldSimple w:instr=" NUMPAGES   \* MERGEFORMAT ">
-            <w:r>
-              <w:rPr>
-                <w:noProof/>
-              </w:rPr>
-              <w:t>4</w:t>
-            </w:r>
-          </w:fldSimple>
+          <w:r>
+            <w:fldChar w:fldCharType="begin"/>
+          </w:r>
+          <w:r>
+            <w:instrText xml:space="preserve"> NUMPAGES   \* MERGEFORMAT </w:instrText>
+          </w:r>
+          <w:r>
+            <w:fldChar w:fldCharType="separate"/>
+          </w:r>
+          <w:r>
+            <w:rPr>
+              <w:noProof/>
+            </w:rPr>
+            <w:t>4</w:t>
+          </w:r>
+          <w:r>
+            <w:rPr>
+              <w:noProof/>
+            </w:rPr>
+            <w:fldChar w:fldCharType="end"/>
+          </w:r>
         </w:p>
       </w:tc>
       <w:tc>
@@ -4510,7 +4470,7 @@
         <w:noProof/>
         <w:szCs w:val="20"/>
       </w:rPr>
-      <w:t>4</w:t>
+      <w:t>3</w:t>
     </w:r>
     <w:r>
       <w:rPr>
@@ -7939,7 +7899,7 @@
 </file>
 
 <file path=customXml/itemProps1.xml><?xml version="1.0" encoding="utf-8"?>
-<ds:datastoreItem xmlns:ds="http://schemas.openxmlformats.org/officeDocument/2006/customXml" ds:itemID="{A122F2FE-680F-42EB-964E-5039F5467FEE}">
+<ds:datastoreItem xmlns:ds="http://schemas.openxmlformats.org/officeDocument/2006/customXml" ds:itemID="{55C566AE-B9D7-47BE-9071-2A6F39AAE28C}">
   <ds:schemaRefs>
     <ds:schemaRef ds:uri="http://schemas.openxmlformats.org/officeDocument/2006/bibliography"/>
   </ds:schemaRefs>

</xml_diff>